<commit_message>
I change a little information about library blazor
</commit_message>
<xml_diff>
--- a/InstructionManual.docx
+++ b/InstructionManual.docx
@@ -29,19 +29,7 @@
         <w:rPr>
           <w:lang w:val="en-US"/>
         </w:rPr>
-        <w:t xml:space="preserve">In this </w:t>
-      </w:r>
-      <w:r>
-        <w:rPr>
-          <w:lang w:val="en-US"/>
-        </w:rPr>
-        <w:t>challenge,</w:t>
-      </w:r>
-      <w:r>
-        <w:rPr>
-          <w:lang w:val="en-US"/>
-        </w:rPr>
-        <w:t xml:space="preserve"> I used the visual studio</w:t>
+        <w:t>In this challenge, I used the visual studio</w:t>
       </w:r>
       <w:r>
         <w:rPr>
@@ -294,13 +282,27 @@
         <w:rPr>
           <w:lang w:val="en-US"/>
         </w:rPr>
-        <w:t>On the other hand, we must</w:t>
-      </w:r>
-      <w:r>
-        <w:rPr>
-          <w:lang w:val="en-US"/>
-        </w:rPr>
-        <w:t xml:space="preserve"> install package in console </w:t>
+        <w:t xml:space="preserve">On the other hand, </w:t>
+      </w:r>
+      <w:r>
+        <w:rPr>
+          <w:lang w:val="en-US"/>
+        </w:rPr>
+        <w:t>I had to install</w:t>
+      </w:r>
+      <w:r>
+        <w:rPr>
+          <w:lang w:val="en-US"/>
+        </w:rPr>
+        <w:t xml:space="preserve"> </w:t>
+      </w:r>
+      <w:bookmarkStart w:id="0" w:name="_GoBack"/>
+      <w:bookmarkEnd w:id="0"/>
+      <w:r>
+        <w:rPr>
+          <w:lang w:val="en-US"/>
+        </w:rPr>
+        <w:t xml:space="preserve">package in console </w:t>
       </w:r>
       <w:proofErr w:type="spellStart"/>
       <w:r>
@@ -348,14 +350,7 @@
         <w:rPr>
           <w:lang w:val="en-US"/>
         </w:rPr>
-        <w:t xml:space="preserve"> </w:t>
-      </w:r>
-      <w:bookmarkStart w:id="0" w:name="_GoBack"/>
-      <w:r>
-        <w:rPr>
-          <w:lang w:val="en-US"/>
-        </w:rPr>
-        <w:t xml:space="preserve">inside of </w:t>
+        <w:t xml:space="preserve"> inside of </w:t>
       </w:r>
       <w:proofErr w:type="spellStart"/>
       <w:r>
@@ -364,7 +359,6 @@
         </w:rPr>
         <w:t>DetailPeople.razor</w:t>
       </w:r>
-      <w:bookmarkEnd w:id="0"/>
       <w:proofErr w:type="spellEnd"/>
       <w:r>
         <w:rPr>

</xml_diff>